<commit_message>
footer aanpassing + begin product klachten form
</commit_message>
<xml_diff>
--- a/Documents/Canvas documents/02 Functionele eisen aangepast door jack WIP.docx
+++ b/Documents/Canvas documents/02 Functionele eisen aangepast door jack WIP.docx
@@ -69,33 +69,20 @@
         </w:numPr>
       </w:pPr>
       <w:r>
-        <w:t xml:space="preserve">Menu maken, </w:t>
-      </w:r>
-      <w:proofErr w:type="spellStart"/>
-      <w:r>
-        <w:t>dropdown’s</w:t>
-      </w:r>
-      <w:proofErr w:type="spellEnd"/>
-      <w:r>
-        <w:t xml:space="preserve"> indien nodig</w:t>
-      </w:r>
-    </w:p>
-    <w:p>
-      <w:pPr>
-        <w:pStyle w:val="ListParagraph"/>
-        <w:numPr>
-          <w:ilvl w:val="0"/>
-          <w:numId w:val="2"/>
-        </w:numPr>
-      </w:pPr>
-      <w:r>
-        <w:t xml:space="preserve">Elke pagina hetzelfde menu en </w:t>
-      </w:r>
-      <w:proofErr w:type="spellStart"/>
-      <w:r>
-        <w:t>footer</w:t>
-      </w:r>
-      <w:proofErr w:type="spellEnd"/>
+        <w:t>Menu maken, dropdown’s indien nodig</w:t>
+      </w:r>
+    </w:p>
+    <w:p>
+      <w:pPr>
+        <w:pStyle w:val="ListParagraph"/>
+        <w:numPr>
+          <w:ilvl w:val="0"/>
+          <w:numId w:val="2"/>
+        </w:numPr>
+      </w:pPr>
+      <w:r>
+        <w:t>Elke pagina hetzelfde menu en footer</w:t>
+      </w:r>
     </w:p>
     <w:p>
       <w:pPr>
@@ -145,15 +132,7 @@
         </w:numPr>
       </w:pPr>
       <w:r>
-        <w:t>“</w:t>
-      </w:r>
-      <w:proofErr w:type="gramStart"/>
-      <w:r>
-        <w:t>wervende</w:t>
-      </w:r>
-      <w:proofErr w:type="gramEnd"/>
-      <w:r>
-        <w:t>” tekst van min. 100 woorden om bezoeker aan te sporen</w:t>
+        <w:t>“wervende” tekst van min. 100 woorden om bezoeker aan te sporen</w:t>
       </w:r>
     </w:p>
     <w:p>
@@ -331,21 +310,12 @@
           <w:bCs/>
         </w:rPr>
       </w:pPr>
-      <w:proofErr w:type="spellStart"/>
-      <w:r>
-        <w:rPr>
-          <w:b/>
-          <w:bCs/>
-        </w:rPr>
-        <w:t>Ecovriendelijkheid</w:t>
-      </w:r>
-      <w:proofErr w:type="spellEnd"/>
-      <w:r>
-        <w:rPr>
-          <w:b/>
-          <w:bCs/>
-        </w:rPr>
-        <w:t xml:space="preserve"> van het bedrijf:</w:t>
+      <w:r>
+        <w:rPr>
+          <w:b/>
+          <w:bCs/>
+        </w:rPr>
+        <w:t>Ecovriendelijkheid van het bedrijf:</w:t>
       </w:r>
     </w:p>
     <w:p>
@@ -416,7 +386,13 @@
         </w:numPr>
       </w:pPr>
       <w:r>
-        <w:t>In te vullen gegeven: naam, telefoonnummer, email en geslacht</w:t>
+        <w:t>In te vullen gegeven</w:t>
+      </w:r>
+      <w:r>
+        <w:t>s</w:t>
+      </w:r>
+      <w:r>
+        <w:t>: naam, telefoonnummer, email en geslacht</w:t>
       </w:r>
     </w:p>
     <w:p>
@@ -452,15 +428,7 @@
         </w:numPr>
       </w:pPr>
       <w:r>
-        <w:t xml:space="preserve">Wat de klager </w:t>
-      </w:r>
-      <w:proofErr w:type="gramStart"/>
-      <w:r>
-        <w:t>wilt</w:t>
-      </w:r>
-      <w:proofErr w:type="gramEnd"/>
-      <w:r>
-        <w:t xml:space="preserve"> bereiken</w:t>
+        <w:t>Wat de klager wilt bereiken</w:t>
       </w:r>
     </w:p>
     <w:p>
@@ -479,11 +447,7 @@
         <w:t xml:space="preserve">!! </w:t>
       </w:r>
       <w:r>
-        <w:t xml:space="preserve">Na invullen moet klager een vervolgpagina zien met alle ingevulde </w:t>
-      </w:r>
-      <w:proofErr w:type="gramStart"/>
-      <w:r>
-        <w:t xml:space="preserve">informatie </w:t>
+        <w:t xml:space="preserve">Na invullen moet klager een vervolgpagina zien met alle ingevulde informatie </w:t>
       </w:r>
       <w:r>
         <w:rPr>
@@ -492,7 +456,6 @@
         </w:rPr>
         <w:t>!!</w:t>
       </w:r>
-      <w:proofErr w:type="gramEnd"/>
     </w:p>
     <w:p>
       <w:pPr>
@@ -561,11 +524,7 @@
         <w:t xml:space="preserve">!! </w:t>
       </w:r>
       <w:r>
-        <w:t xml:space="preserve">Na invullen moet klager een vervolgpagina zien met alle ingevulde </w:t>
-      </w:r>
-      <w:proofErr w:type="gramStart"/>
-      <w:r>
-        <w:t xml:space="preserve">informatie </w:t>
+        <w:t xml:space="preserve">Na invullen moet klager een vervolgpagina zien met alle ingevulde informatie </w:t>
       </w:r>
       <w:r>
         <w:rPr>
@@ -574,7 +533,6 @@
         </w:rPr>
         <w:t>!!</w:t>
       </w:r>
-      <w:proofErr w:type="gramEnd"/>
     </w:p>
     <w:p>
       <w:pPr>
@@ -632,11 +590,7 @@
         <w:t xml:space="preserve">!! </w:t>
       </w:r>
       <w:r>
-        <w:t xml:space="preserve">Na invullen moet klager een vervolgpagina zien met alle ingevulde </w:t>
-      </w:r>
-      <w:proofErr w:type="gramStart"/>
-      <w:r>
-        <w:t xml:space="preserve">informatie </w:t>
+        <w:t xml:space="preserve">Na invullen moet klager een vervolgpagina zien met alle ingevulde informatie </w:t>
       </w:r>
       <w:r>
         <w:rPr>
@@ -645,7 +599,6 @@
         </w:rPr>
         <w:t>!!</w:t>
       </w:r>
-      <w:proofErr w:type="gramEnd"/>
     </w:p>
     <w:p>
       <w:pPr>
@@ -714,11 +667,7 @@
         <w:t xml:space="preserve">!! </w:t>
       </w:r>
       <w:r>
-        <w:t xml:space="preserve">Na invullen moet klager een vervolgpagina zien met alle ingevulde </w:t>
-      </w:r>
-      <w:proofErr w:type="gramStart"/>
-      <w:r>
-        <w:t xml:space="preserve">informatie </w:t>
+        <w:t xml:space="preserve">Na invullen moet klager een vervolgpagina zien met alle ingevulde informatie </w:t>
       </w:r>
       <w:r>
         <w:rPr>
@@ -727,7 +676,6 @@
         </w:rPr>
         <w:t>!!</w:t>
       </w:r>
-      <w:proofErr w:type="gramEnd"/>
     </w:p>
     <w:p>
       <w:pPr>
@@ -875,21 +823,12 @@
           <w:bCs/>
         </w:rPr>
       </w:pPr>
-      <w:proofErr w:type="gramStart"/>
-      <w:r>
-        <w:rPr>
-          <w:b/>
-          <w:bCs/>
-        </w:rPr>
-        <w:t>Product gegevens</w:t>
-      </w:r>
-      <w:proofErr w:type="gramEnd"/>
-      <w:r>
-        <w:rPr>
-          <w:b/>
-          <w:bCs/>
-        </w:rPr>
-        <w:t>:</w:t>
+      <w:r>
+        <w:rPr>
+          <w:b/>
+          <w:bCs/>
+        </w:rPr>
+        <w:t>Product gegevens:</w:t>
       </w:r>
     </w:p>
     <w:p>
@@ -1142,13 +1081,8 @@
         </w:numPr>
       </w:pPr>
       <w:r>
-        <w:t xml:space="preserve">Kunnen filteren op: deel van </w:t>
-      </w:r>
-      <w:proofErr w:type="gramStart"/>
-      <w:r>
-        <w:t>product naam</w:t>
-      </w:r>
-      <w:proofErr w:type="gramEnd"/>
+        <w:t>Kunnen filteren op: deel van product naam</w:t>
+      </w:r>
     </w:p>
     <w:p>
       <w:r>
@@ -2372,23 +2306,6 @@
 </file>
 
 <file path=customXml/item1.xml><?xml version="1.0" encoding="utf-8"?>
-<p:properties xmlns:p="http://schemas.microsoft.com/office/2006/metadata/properties" xmlns:xsi="http://www.w3.org/2001/XMLSchema-instance" xmlns:pc="http://schemas.microsoft.com/office/infopath/2007/PartnerControls">
-  <documentManagement>
-    <_activity xmlns="778421ad-5fb6-4160-80e0-03741bd4de45" xsi:nil="true"/>
-  </documentManagement>
-</p:properties>
-</file>
-
-<file path=customXml/item2.xml><?xml version="1.0" encoding="utf-8"?>
-<?mso-contentType ?>
-<FormTemplates xmlns="http://schemas.microsoft.com/sharepoint/v3/contenttype/forms">
-  <Display>DocumentLibraryForm</Display>
-  <Edit>DocumentLibraryForm</Edit>
-  <New>DocumentLibraryForm</New>
-</FormTemplates>
-</file>
-
-<file path=customXml/item3.xml><?xml version="1.0" encoding="utf-8"?>
 <ct:contentTypeSchema xmlns:ct="http://schemas.microsoft.com/office/2006/metadata/contentType" xmlns:ma="http://schemas.microsoft.com/office/2006/metadata/properties/metaAttributes" ct:_="" ma:_="" ma:contentTypeName="Document" ma:contentTypeID="0x0101004BE5122C45EEA543B862F2DC6895426C" ma:contentTypeVersion="14" ma:contentTypeDescription="Een nieuw document maken." ma:contentTypeScope="" ma:versionID="bdf66b992fcd729ef32655fba2a97d52">
   <xsd:schema xmlns:xsd="http://www.w3.org/2001/XMLSchema" xmlns:xs="http://www.w3.org/2001/XMLSchema" xmlns:p="http://schemas.microsoft.com/office/2006/metadata/properties" xmlns:ns3="572daac1-a87f-41f2-9e05-d686613d6a4f" xmlns:ns4="778421ad-5fb6-4160-80e0-03741bd4de45" targetNamespace="http://schemas.microsoft.com/office/2006/metadata/properties" ma:root="true" ma:fieldsID="b34eb13a4ea17dd84cfd8db466f74009" ns3:_="" ns4:_="">
     <xsd:import namespace="572daac1-a87f-41f2-9e05-d686613d6a4f"/>
@@ -2617,25 +2534,24 @@
 </ct:contentTypeSchema>
 </file>
 
-<file path=customXml/itemProps1.xml><?xml version="1.0" encoding="utf-8"?>
-<ds:datastoreItem xmlns:ds="http://schemas.openxmlformats.org/officeDocument/2006/customXml" ds:itemID="{FCCB9DFF-4ED2-448E-85B8-EA89AA69860E}">
-  <ds:schemaRefs>
-    <ds:schemaRef ds:uri="http://schemas.microsoft.com/office/2006/metadata/properties"/>
-    <ds:schemaRef ds:uri="http://schemas.microsoft.com/office/infopath/2007/PartnerControls"/>
-    <ds:schemaRef ds:uri="778421ad-5fb6-4160-80e0-03741bd4de45"/>
-  </ds:schemaRefs>
-</ds:datastoreItem>
+<file path=customXml/item2.xml><?xml version="1.0" encoding="utf-8"?>
+<?mso-contentType ?>
+<FormTemplates xmlns="http://schemas.microsoft.com/sharepoint/v3/contenttype/forms">
+  <Display>DocumentLibraryForm</Display>
+  <Edit>DocumentLibraryForm</Edit>
+  <New>DocumentLibraryForm</New>
+</FormTemplates>
 </file>
 
-<file path=customXml/itemProps2.xml><?xml version="1.0" encoding="utf-8"?>
-<ds:datastoreItem xmlns:ds="http://schemas.openxmlformats.org/officeDocument/2006/customXml" ds:itemID="{BB9E5997-550E-4D96-9991-F14F49336FED}">
-  <ds:schemaRefs>
-    <ds:schemaRef ds:uri="http://schemas.microsoft.com/sharepoint/v3/contenttype/forms"/>
-  </ds:schemaRefs>
-</ds:datastoreItem>
+<file path=customXml/item3.xml><?xml version="1.0" encoding="utf-8"?>
+<p:properties xmlns:p="http://schemas.microsoft.com/office/2006/metadata/properties" xmlns:xsi="http://www.w3.org/2001/XMLSchema-instance" xmlns:pc="http://schemas.microsoft.com/office/infopath/2007/PartnerControls">
+  <documentManagement>
+    <_activity xmlns="778421ad-5fb6-4160-80e0-03741bd4de45" xsi:nil="true"/>
+  </documentManagement>
+</p:properties>
 </file>
 
-<file path=customXml/itemProps3.xml><?xml version="1.0" encoding="utf-8"?>
+<file path=customXml/itemProps1.xml><?xml version="1.0" encoding="utf-8"?>
 <ds:datastoreItem xmlns:ds="http://schemas.openxmlformats.org/officeDocument/2006/customXml" ds:itemID="{B87DBC18-3C54-4900-9088-77BA907FEA26}">
   <ds:schemaRefs>
     <ds:schemaRef ds:uri="http://schemas.microsoft.com/office/2006/metadata/contentType"/>
@@ -2652,4 +2568,22 @@
     <ds:schemaRef ds:uri="http://schemas.microsoft.com/internal/obd"/>
   </ds:schemaRefs>
 </ds:datastoreItem>
+</file>
+
+<file path=customXml/itemProps2.xml><?xml version="1.0" encoding="utf-8"?>
+<ds:datastoreItem xmlns:ds="http://schemas.openxmlformats.org/officeDocument/2006/customXml" ds:itemID="{BB9E5997-550E-4D96-9991-F14F49336FED}">
+  <ds:schemaRefs>
+    <ds:schemaRef ds:uri="http://schemas.microsoft.com/sharepoint/v3/contenttype/forms"/>
+  </ds:schemaRefs>
+</ds:datastoreItem>
+</file>
+
+<file path=customXml/itemProps3.xml><?xml version="1.0" encoding="utf-8"?>
+<ds:datastoreItem xmlns:ds="http://schemas.openxmlformats.org/officeDocument/2006/customXml" ds:itemID="{FCCB9DFF-4ED2-448E-85B8-EA89AA69860E}">
+  <ds:schemaRefs>
+    <ds:schemaRef ds:uri="http://schemas.microsoft.com/office/2006/metadata/properties"/>
+    <ds:schemaRef ds:uri="http://schemas.microsoft.com/office/infopath/2007/PartnerControls"/>
+    <ds:schemaRef ds:uri="778421ad-5fb6-4160-80e0-03741bd4de45"/>
+  </ds:schemaRefs>
+</ds:datastoreItem>
 </file>
</xml_diff>